<commit_message>
Update Agenda meeting 06-06-24.docx
</commit_message>
<xml_diff>
--- a/meetings/Agenda meeting 06-06-24.docx
+++ b/meetings/Agenda meeting 06-06-24.docx
@@ -201,6 +201,13 @@
           <w:szCs w:val="28"/>
         </w:rPr>
         <w:t xml:space="preserve"> AJ, TJ</w:t>
+      </w:r>
+      <w:r>
+        <w:rPr>
+          <w:sz w:val="28"/>
+          <w:szCs w:val="28"/>
+        </w:rPr>
+        <w:t>, Stephanie Heikamp</w:t>
       </w:r>
     </w:p>
     <w:p>
@@ -673,6 +680,51 @@
           <w:szCs w:val="36"/>
         </w:rPr>
       </w:pPr>
+    </w:p>
+    <w:p>
+      <w:pPr>
+        <w:rPr>
+          <w:sz w:val="28"/>
+          <w:szCs w:val="28"/>
+        </w:rPr>
+      </w:pPr>
+      <w:r>
+        <w:rPr>
+          <w:sz w:val="28"/>
+          <w:szCs w:val="28"/>
+        </w:rPr>
+        <w:t>RvB: Roan van Brussel</w:t>
+      </w:r>
+    </w:p>
+    <w:p>
+      <w:pPr>
+        <w:rPr>
+          <w:sz w:val="28"/>
+          <w:szCs w:val="28"/>
+        </w:rPr>
+      </w:pPr>
+      <w:r>
+        <w:rPr>
+          <w:sz w:val="28"/>
+          <w:szCs w:val="28"/>
+        </w:rPr>
+        <w:t>TJ: Tommy Jones</w:t>
+      </w:r>
+    </w:p>
+    <w:p>
+      <w:pPr>
+        <w:rPr>
+          <w:sz w:val="28"/>
+          <w:szCs w:val="28"/>
+        </w:rPr>
+      </w:pPr>
+      <w:r>
+        <w:rPr>
+          <w:sz w:val="28"/>
+          <w:szCs w:val="28"/>
+        </w:rPr>
+        <w:t>AJ: Arie Jongejan</w:t>
+      </w:r>
     </w:p>
     <w:sectPr>
       <w:pgSz w:w="11906" w:h="16838"/>

</xml_diff>